<commit_message>
MOD: Se ajusta fecha de entrega ejercicios de ordenamiento y se adiciona link panopto para la parte de revisión estática de la clase de hoy
</commit_message>
<xml_diff>
--- a/material/Tecnicas/Ejercicios/13. Ordenamientos/Ejercicios ordenamientos recursivos e iterativos.docx
+++ b/material/Tecnicas/Ejercicios/13. Ordenamientos/Ejercicios ordenamientos recursivos e iterativos.docx
@@ -98,7 +98,25 @@
           <w:bCs/>
           <w:lang w:val="es-419"/>
         </w:rPr>
-        <w:t>11 de abril del 2020</w:t>
+        <w:t>1</w:t>
+      </w:r>
+      <w:r>
+        <w:rPr>
+          <w:b/>
+          <w:bCs/>
+          <w:lang w:val="es-419"/>
+        </w:rPr>
+        <w:t>8</w:t>
+      </w:r>
+      <w:bookmarkStart w:id="0" w:name="_GoBack"/>
+      <w:bookmarkEnd w:id="0"/>
+      <w:r>
+        <w:rPr>
+          <w:b/>
+          <w:bCs/>
+          <w:lang w:val="es-419"/>
+        </w:rPr>
+        <w:t xml:space="preserve"> de abril del 2020</w:t>
       </w:r>
     </w:p>
     <w:p>
@@ -142,21 +160,7 @@
         <w:rPr>
           <w:lang w:val="es-419"/>
         </w:rPr>
-        <w:t xml:space="preserve">Quick </w:t>
-      </w:r>
-      <w:proofErr w:type="spellStart"/>
-      <w:r>
-        <w:rPr>
-          <w:lang w:val="es-419"/>
-        </w:rPr>
-        <w:t>sort</w:t>
-      </w:r>
-      <w:proofErr w:type="spellEnd"/>
-      <w:r>
-        <w:rPr>
-          <w:lang w:val="es-419"/>
-        </w:rPr>
-        <w:t xml:space="preserve"> </w:t>
+        <w:t xml:space="preserve">Quick sort </w:t>
       </w:r>
     </w:p>
     <w:p>
@@ -170,28 +174,12 @@
           <w:lang w:val="es-419"/>
         </w:rPr>
       </w:pPr>
-      <w:proofErr w:type="spellStart"/>
-      <w:r>
-        <w:rPr>
-          <w:lang w:val="es-419"/>
-        </w:rPr>
-        <w:t>Merge</w:t>
-      </w:r>
-      <w:proofErr w:type="spellEnd"/>
-      <w:r>
-        <w:rPr>
-          <w:lang w:val="es-419"/>
-        </w:rPr>
-        <w:t xml:space="preserve"> </w:t>
-      </w:r>
-      <w:proofErr w:type="spellStart"/>
-      <w:r>
-        <w:rPr>
-          <w:lang w:val="es-419"/>
-        </w:rPr>
-        <w:t>sort</w:t>
-      </w:r>
-      <w:proofErr w:type="spellEnd"/>
+      <w:r>
+        <w:rPr>
+          <w:lang w:val="es-419"/>
+        </w:rPr>
+        <w:t>Merge sort</w:t>
+      </w:r>
     </w:p>
     <w:p>
       <w:pPr>
@@ -517,8 +505,6 @@
           <w:lang w:val="es-419"/>
         </w:rPr>
       </w:pPr>
-      <w:bookmarkStart w:id="0" w:name="_GoBack"/>
-      <w:bookmarkEnd w:id="0"/>
       <w:r>
         <w:rPr>
           <w:lang w:val="es-419"/>
@@ -585,21 +571,7 @@
         <w:rPr>
           <w:lang w:val="es-419"/>
         </w:rPr>
-        <w:t xml:space="preserve"> a </w:t>
-      </w:r>
-      <w:proofErr w:type="spellStart"/>
-      <w:r>
-        <w:rPr>
-          <w:lang w:val="es-419"/>
-        </w:rPr>
-        <w:t>youtube</w:t>
-      </w:r>
-      <w:proofErr w:type="spellEnd"/>
-      <w:r>
-        <w:rPr>
-          <w:lang w:val="es-419"/>
-        </w:rPr>
-        <w:t>.  Ponga el enlace a los videos en un archivo de texto en la carpeta ordenamientos que debe subir a su repositorio</w:t>
+        <w:t xml:space="preserve"> a youtube.  Ponga el enlace a los videos en un archivo de texto en la carpeta ordenamientos que debe subir a su repositorio</w:t>
       </w:r>
     </w:p>
     <w:p>
@@ -892,22 +864,8 @@
                 <w:szCs w:val="14"/>
                 <w:lang w:eastAsia="es-CO"/>
               </w:rPr>
-              <w:t xml:space="preserve">Campo </w:t>
-            </w:r>
-            <w:proofErr w:type="spellStart"/>
-            <w:proofErr w:type="gramStart"/>
-            <w:r>
-              <w:rPr>
-                <w:rFonts w:ascii="Arial" w:eastAsia="Times New Roman" w:hAnsi="Arial" w:cs="Arial"/>
-                <w:color w:val="000000"/>
-                <w:sz w:val="14"/>
-                <w:szCs w:val="14"/>
-                <w:lang w:eastAsia="es-CO"/>
-              </w:rPr>
-              <w:t>Jiménez,Juliana</w:t>
-            </w:r>
-            <w:proofErr w:type="spellEnd"/>
-            <w:proofErr w:type="gramEnd"/>
+              <w:t>Campo Jiménez,Juliana</w:t>
+            </w:r>
           </w:p>
         </w:tc>
         <w:tc>
@@ -934,40 +892,16 @@
                 <w:lang w:eastAsia="es-CO"/>
               </w:rPr>
             </w:pPr>
-            <w:proofErr w:type="spellStart"/>
-            <w:r>
-              <w:rPr>
-                <w:rFonts w:ascii="Arial" w:eastAsia="Times New Roman" w:hAnsi="Arial" w:cs="Arial"/>
-                <w:color w:val="000000"/>
-                <w:sz w:val="14"/>
-                <w:szCs w:val="14"/>
-                <w:lang w:eastAsia="es-CO"/>
-              </w:rPr>
-              <w:t>Merge</w:t>
-            </w:r>
-            <w:proofErr w:type="spellEnd"/>
-            <w:r>
-              <w:rPr>
-                <w:rFonts w:ascii="Arial" w:eastAsia="Times New Roman" w:hAnsi="Arial" w:cs="Arial"/>
-                <w:color w:val="000000"/>
-                <w:sz w:val="14"/>
-                <w:szCs w:val="14"/>
-                <w:lang w:eastAsia="es-CO"/>
-              </w:rPr>
-              <w:t xml:space="preserve"> </w:t>
-            </w:r>
-            <w:proofErr w:type="spellStart"/>
-            <w:r>
-              <w:rPr>
-                <w:rFonts w:ascii="Arial" w:eastAsia="Times New Roman" w:hAnsi="Arial" w:cs="Arial"/>
-                <w:color w:val="000000"/>
-                <w:sz w:val="14"/>
-                <w:szCs w:val="14"/>
-                <w:lang w:eastAsia="es-CO"/>
-              </w:rPr>
-              <w:t>sort</w:t>
-            </w:r>
-            <w:proofErr w:type="spellEnd"/>
+            <w:r>
+              <w:rPr>
+                <w:rFonts w:ascii="Arial" w:eastAsia="Times New Roman" w:hAnsi="Arial" w:cs="Arial"/>
+                <w:color w:val="000000"/>
+                <w:sz w:val="14"/>
+                <w:szCs w:val="14"/>
+                <w:lang w:eastAsia="es-CO"/>
+              </w:rPr>
+              <w:t>Merge sort</w:t>
+            </w:r>
           </w:p>
         </w:tc>
         <w:tc>
@@ -1044,44 +978,8 @@
                 <w:szCs w:val="14"/>
                 <w:lang w:eastAsia="es-CO"/>
               </w:rPr>
-              <w:t xml:space="preserve">Ruano </w:t>
-            </w:r>
-            <w:proofErr w:type="spellStart"/>
-            <w:proofErr w:type="gramStart"/>
-            <w:r>
-              <w:rPr>
-                <w:rFonts w:ascii="Arial" w:eastAsia="Times New Roman" w:hAnsi="Arial" w:cs="Arial"/>
-                <w:color w:val="000000"/>
-                <w:sz w:val="14"/>
-                <w:szCs w:val="14"/>
-                <w:lang w:eastAsia="es-CO"/>
-              </w:rPr>
-              <w:t>Perez,Johann</w:t>
-            </w:r>
-            <w:proofErr w:type="spellEnd"/>
-            <w:proofErr w:type="gramEnd"/>
-            <w:r>
-              <w:rPr>
-                <w:rFonts w:ascii="Arial" w:eastAsia="Times New Roman" w:hAnsi="Arial" w:cs="Arial"/>
-                <w:color w:val="000000"/>
-                <w:sz w:val="14"/>
-                <w:szCs w:val="14"/>
-                <w:lang w:eastAsia="es-CO"/>
-              </w:rPr>
-              <w:t xml:space="preserve"> </w:t>
-            </w:r>
-            <w:proofErr w:type="spellStart"/>
-            <w:r>
-              <w:rPr>
-                <w:rFonts w:ascii="Arial" w:eastAsia="Times New Roman" w:hAnsi="Arial" w:cs="Arial"/>
-                <w:color w:val="000000"/>
-                <w:sz w:val="14"/>
-                <w:szCs w:val="14"/>
-                <w:lang w:eastAsia="es-CO"/>
-              </w:rPr>
-              <w:t>Emilson</w:t>
-            </w:r>
-            <w:proofErr w:type="spellEnd"/>
+              <w:t>Ruano Perez,Johann Emilson</w:t>
+            </w:r>
           </w:p>
         </w:tc>
         <w:tc>
@@ -1108,40 +1006,16 @@
                 <w:lang w:eastAsia="es-CO"/>
               </w:rPr>
             </w:pPr>
-            <w:proofErr w:type="spellStart"/>
-            <w:r>
-              <w:rPr>
-                <w:rFonts w:ascii="Arial" w:eastAsia="Times New Roman" w:hAnsi="Arial" w:cs="Arial"/>
-                <w:color w:val="000000"/>
-                <w:sz w:val="14"/>
-                <w:szCs w:val="14"/>
-                <w:lang w:eastAsia="es-CO"/>
-              </w:rPr>
-              <w:t>Merge</w:t>
-            </w:r>
-            <w:proofErr w:type="spellEnd"/>
-            <w:r>
-              <w:rPr>
-                <w:rFonts w:ascii="Arial" w:eastAsia="Times New Roman" w:hAnsi="Arial" w:cs="Arial"/>
-                <w:color w:val="000000"/>
-                <w:sz w:val="14"/>
-                <w:szCs w:val="14"/>
-                <w:lang w:eastAsia="es-CO"/>
-              </w:rPr>
-              <w:t xml:space="preserve"> </w:t>
-            </w:r>
-            <w:proofErr w:type="spellStart"/>
-            <w:r>
-              <w:rPr>
-                <w:rFonts w:ascii="Arial" w:eastAsia="Times New Roman" w:hAnsi="Arial" w:cs="Arial"/>
-                <w:color w:val="000000"/>
-                <w:sz w:val="14"/>
-                <w:szCs w:val="14"/>
-                <w:lang w:eastAsia="es-CO"/>
-              </w:rPr>
-              <w:t>sort</w:t>
-            </w:r>
-            <w:proofErr w:type="spellEnd"/>
+            <w:r>
+              <w:rPr>
+                <w:rFonts w:ascii="Arial" w:eastAsia="Times New Roman" w:hAnsi="Arial" w:cs="Arial"/>
+                <w:color w:val="000000"/>
+                <w:sz w:val="14"/>
+                <w:szCs w:val="14"/>
+                <w:lang w:eastAsia="es-CO"/>
+              </w:rPr>
+              <w:t>Merge sort</w:t>
+            </w:r>
           </w:p>
         </w:tc>
         <w:tc>
@@ -1218,31 +1092,7 @@
                 <w:szCs w:val="14"/>
                 <w:lang w:eastAsia="es-CO"/>
               </w:rPr>
-              <w:t xml:space="preserve">Soto </w:t>
-            </w:r>
-            <w:proofErr w:type="spellStart"/>
-            <w:proofErr w:type="gramStart"/>
-            <w:r>
-              <w:rPr>
-                <w:rFonts w:ascii="Arial" w:eastAsia="Times New Roman" w:hAnsi="Arial" w:cs="Arial"/>
-                <w:color w:val="000000"/>
-                <w:sz w:val="14"/>
-                <w:szCs w:val="14"/>
-                <w:lang w:eastAsia="es-CO"/>
-              </w:rPr>
-              <w:t>Rosales,Miguel</w:t>
-            </w:r>
-            <w:proofErr w:type="spellEnd"/>
-            <w:proofErr w:type="gramEnd"/>
-            <w:r>
-              <w:rPr>
-                <w:rFonts w:ascii="Arial" w:eastAsia="Times New Roman" w:hAnsi="Arial" w:cs="Arial"/>
-                <w:color w:val="000000"/>
-                <w:sz w:val="14"/>
-                <w:szCs w:val="14"/>
-                <w:lang w:eastAsia="es-CO"/>
-              </w:rPr>
-              <w:t xml:space="preserve"> Felipe</w:t>
+              <w:t>Soto Rosales,Miguel Felipe</w:t>
             </w:r>
           </w:p>
         </w:tc>
@@ -1270,40 +1120,16 @@
                 <w:lang w:eastAsia="es-CO"/>
               </w:rPr>
             </w:pPr>
-            <w:proofErr w:type="spellStart"/>
-            <w:r>
-              <w:rPr>
-                <w:rFonts w:ascii="Arial" w:eastAsia="Times New Roman" w:hAnsi="Arial" w:cs="Arial"/>
-                <w:color w:val="000000"/>
-                <w:sz w:val="14"/>
-                <w:szCs w:val="14"/>
-                <w:lang w:eastAsia="es-CO"/>
-              </w:rPr>
-              <w:t>Merge</w:t>
-            </w:r>
-            <w:proofErr w:type="spellEnd"/>
-            <w:r>
-              <w:rPr>
-                <w:rFonts w:ascii="Arial" w:eastAsia="Times New Roman" w:hAnsi="Arial" w:cs="Arial"/>
-                <w:color w:val="000000"/>
-                <w:sz w:val="14"/>
-                <w:szCs w:val="14"/>
-                <w:lang w:eastAsia="es-CO"/>
-              </w:rPr>
-              <w:t xml:space="preserve"> </w:t>
-            </w:r>
-            <w:proofErr w:type="spellStart"/>
-            <w:r>
-              <w:rPr>
-                <w:rFonts w:ascii="Arial" w:eastAsia="Times New Roman" w:hAnsi="Arial" w:cs="Arial"/>
-                <w:color w:val="000000"/>
-                <w:sz w:val="14"/>
-                <w:szCs w:val="14"/>
-                <w:lang w:eastAsia="es-CO"/>
-              </w:rPr>
-              <w:t>sort</w:t>
-            </w:r>
-            <w:proofErr w:type="spellEnd"/>
+            <w:r>
+              <w:rPr>
+                <w:rFonts w:ascii="Arial" w:eastAsia="Times New Roman" w:hAnsi="Arial" w:cs="Arial"/>
+                <w:color w:val="000000"/>
+                <w:sz w:val="14"/>
+                <w:szCs w:val="14"/>
+                <w:lang w:eastAsia="es-CO"/>
+              </w:rPr>
+              <w:t>Merge sort</w:t>
+            </w:r>
           </w:p>
         </w:tc>
         <w:tc>
@@ -1380,31 +1206,7 @@
                 <w:szCs w:val="14"/>
                 <w:lang w:eastAsia="es-CO"/>
               </w:rPr>
-              <w:t xml:space="preserve">Rengifo </w:t>
-            </w:r>
-            <w:proofErr w:type="spellStart"/>
-            <w:proofErr w:type="gramStart"/>
-            <w:r>
-              <w:rPr>
-                <w:rFonts w:ascii="Arial" w:eastAsia="Times New Roman" w:hAnsi="Arial" w:cs="Arial"/>
-                <w:color w:val="000000"/>
-                <w:sz w:val="14"/>
-                <w:szCs w:val="14"/>
-                <w:lang w:eastAsia="es-CO"/>
-              </w:rPr>
-              <w:t>Meneses,Juan</w:t>
-            </w:r>
-            <w:proofErr w:type="spellEnd"/>
-            <w:proofErr w:type="gramEnd"/>
-            <w:r>
-              <w:rPr>
-                <w:rFonts w:ascii="Arial" w:eastAsia="Times New Roman" w:hAnsi="Arial" w:cs="Arial"/>
-                <w:color w:val="000000"/>
-                <w:sz w:val="14"/>
-                <w:szCs w:val="14"/>
-                <w:lang w:eastAsia="es-CO"/>
-              </w:rPr>
-              <w:t xml:space="preserve"> Fernando</w:t>
+              <w:t>Rengifo Meneses,Juan Fernando</w:t>
             </w:r>
           </w:p>
         </w:tc>
@@ -1432,40 +1234,16 @@
                 <w:lang w:eastAsia="es-CO"/>
               </w:rPr>
             </w:pPr>
-            <w:proofErr w:type="spellStart"/>
-            <w:r>
-              <w:rPr>
-                <w:rFonts w:ascii="Arial" w:eastAsia="Times New Roman" w:hAnsi="Arial" w:cs="Arial"/>
-                <w:color w:val="000000"/>
-                <w:sz w:val="14"/>
-                <w:szCs w:val="14"/>
-                <w:lang w:eastAsia="es-CO"/>
-              </w:rPr>
-              <w:t>Merge</w:t>
-            </w:r>
-            <w:proofErr w:type="spellEnd"/>
-            <w:r>
-              <w:rPr>
-                <w:rFonts w:ascii="Arial" w:eastAsia="Times New Roman" w:hAnsi="Arial" w:cs="Arial"/>
-                <w:color w:val="000000"/>
-                <w:sz w:val="14"/>
-                <w:szCs w:val="14"/>
-                <w:lang w:eastAsia="es-CO"/>
-              </w:rPr>
-              <w:t xml:space="preserve"> </w:t>
-            </w:r>
-            <w:proofErr w:type="spellStart"/>
-            <w:r>
-              <w:rPr>
-                <w:rFonts w:ascii="Arial" w:eastAsia="Times New Roman" w:hAnsi="Arial" w:cs="Arial"/>
-                <w:color w:val="000000"/>
-                <w:sz w:val="14"/>
-                <w:szCs w:val="14"/>
-                <w:lang w:eastAsia="es-CO"/>
-              </w:rPr>
-              <w:t>sort</w:t>
-            </w:r>
-            <w:proofErr w:type="spellEnd"/>
+            <w:r>
+              <w:rPr>
+                <w:rFonts w:ascii="Arial" w:eastAsia="Times New Roman" w:hAnsi="Arial" w:cs="Arial"/>
+                <w:color w:val="000000"/>
+                <w:sz w:val="14"/>
+                <w:szCs w:val="14"/>
+                <w:lang w:eastAsia="es-CO"/>
+              </w:rPr>
+              <w:t>Merge sort</w:t>
+            </w:r>
           </w:p>
         </w:tc>
         <w:tc>
@@ -1534,64 +1312,16 @@
                 <w:lang w:eastAsia="es-CO"/>
               </w:rPr>
             </w:pPr>
-            <w:proofErr w:type="spellStart"/>
-            <w:r>
-              <w:rPr>
-                <w:rFonts w:ascii="Arial" w:eastAsia="Times New Roman" w:hAnsi="Arial" w:cs="Arial"/>
-                <w:color w:val="000000"/>
-                <w:sz w:val="14"/>
-                <w:szCs w:val="14"/>
-                <w:lang w:eastAsia="es-CO"/>
-              </w:rPr>
-              <w:t>Fernandez</w:t>
-            </w:r>
-            <w:proofErr w:type="spellEnd"/>
-            <w:r>
-              <w:rPr>
-                <w:rFonts w:ascii="Arial" w:eastAsia="Times New Roman" w:hAnsi="Arial" w:cs="Arial"/>
-                <w:color w:val="000000"/>
-                <w:sz w:val="14"/>
-                <w:szCs w:val="14"/>
-                <w:lang w:eastAsia="es-CO"/>
-              </w:rPr>
-              <w:t xml:space="preserve"> </w:t>
-            </w:r>
-            <w:proofErr w:type="spellStart"/>
-            <w:proofErr w:type="gramStart"/>
-            <w:r>
-              <w:rPr>
-                <w:rFonts w:ascii="Arial" w:eastAsia="Times New Roman" w:hAnsi="Arial" w:cs="Arial"/>
-                <w:color w:val="000000"/>
-                <w:sz w:val="14"/>
-                <w:szCs w:val="14"/>
-                <w:lang w:eastAsia="es-CO"/>
-              </w:rPr>
-              <w:t>Aristizabal,Juan</w:t>
-            </w:r>
-            <w:proofErr w:type="spellEnd"/>
-            <w:proofErr w:type="gramEnd"/>
-            <w:r>
-              <w:rPr>
-                <w:rFonts w:ascii="Arial" w:eastAsia="Times New Roman" w:hAnsi="Arial" w:cs="Arial"/>
-                <w:color w:val="000000"/>
-                <w:sz w:val="14"/>
-                <w:szCs w:val="14"/>
-                <w:lang w:eastAsia="es-CO"/>
-              </w:rPr>
-              <w:t xml:space="preserve"> </w:t>
-            </w:r>
-            <w:proofErr w:type="spellStart"/>
-            <w:r>
-              <w:rPr>
-                <w:rFonts w:ascii="Arial" w:eastAsia="Times New Roman" w:hAnsi="Arial" w:cs="Arial"/>
-                <w:color w:val="000000"/>
-                <w:sz w:val="14"/>
-                <w:szCs w:val="14"/>
-                <w:lang w:eastAsia="es-CO"/>
-              </w:rPr>
-              <w:t>Jose</w:t>
-            </w:r>
-            <w:proofErr w:type="spellEnd"/>
+            <w:r>
+              <w:rPr>
+                <w:rFonts w:ascii="Arial" w:eastAsia="Times New Roman" w:hAnsi="Arial" w:cs="Arial"/>
+                <w:color w:val="000000"/>
+                <w:sz w:val="14"/>
+                <w:szCs w:val="14"/>
+                <w:lang w:eastAsia="es-CO"/>
+              </w:rPr>
+              <w:t>Fernandez Aristizabal,Juan Jose</w:t>
+            </w:r>
           </w:p>
         </w:tc>
         <w:tc>
@@ -1618,40 +1348,16 @@
                 <w:lang w:eastAsia="es-CO"/>
               </w:rPr>
             </w:pPr>
-            <w:proofErr w:type="spellStart"/>
-            <w:r>
-              <w:rPr>
-                <w:rFonts w:ascii="Arial" w:eastAsia="Times New Roman" w:hAnsi="Arial" w:cs="Arial"/>
-                <w:color w:val="000000"/>
-                <w:sz w:val="14"/>
-                <w:szCs w:val="14"/>
-                <w:lang w:eastAsia="es-CO"/>
-              </w:rPr>
-              <w:t>Merge</w:t>
-            </w:r>
-            <w:proofErr w:type="spellEnd"/>
-            <w:r>
-              <w:rPr>
-                <w:rFonts w:ascii="Arial" w:eastAsia="Times New Roman" w:hAnsi="Arial" w:cs="Arial"/>
-                <w:color w:val="000000"/>
-                <w:sz w:val="14"/>
-                <w:szCs w:val="14"/>
-                <w:lang w:eastAsia="es-CO"/>
-              </w:rPr>
-              <w:t xml:space="preserve"> </w:t>
-            </w:r>
-            <w:proofErr w:type="spellStart"/>
-            <w:r>
-              <w:rPr>
-                <w:rFonts w:ascii="Arial" w:eastAsia="Times New Roman" w:hAnsi="Arial" w:cs="Arial"/>
-                <w:color w:val="000000"/>
-                <w:sz w:val="14"/>
-                <w:szCs w:val="14"/>
-                <w:lang w:eastAsia="es-CO"/>
-              </w:rPr>
-              <w:t>sort</w:t>
-            </w:r>
-            <w:proofErr w:type="spellEnd"/>
+            <w:r>
+              <w:rPr>
+                <w:rFonts w:ascii="Arial" w:eastAsia="Times New Roman" w:hAnsi="Arial" w:cs="Arial"/>
+                <w:color w:val="000000"/>
+                <w:sz w:val="14"/>
+                <w:szCs w:val="14"/>
+                <w:lang w:eastAsia="es-CO"/>
+              </w:rPr>
+              <w:t>Merge sort</w:t>
+            </w:r>
           </w:p>
         </w:tc>
         <w:tc>
@@ -1720,64 +1426,16 @@
                 <w:lang w:eastAsia="es-CO"/>
               </w:rPr>
             </w:pPr>
-            <w:proofErr w:type="spellStart"/>
-            <w:r>
-              <w:rPr>
-                <w:rFonts w:ascii="Arial" w:eastAsia="Times New Roman" w:hAnsi="Arial" w:cs="Arial"/>
-                <w:color w:val="000000"/>
-                <w:sz w:val="14"/>
-                <w:szCs w:val="14"/>
-                <w:lang w:eastAsia="es-CO"/>
-              </w:rPr>
-              <w:t>Angel</w:t>
-            </w:r>
-            <w:proofErr w:type="spellEnd"/>
-            <w:r>
-              <w:rPr>
-                <w:rFonts w:ascii="Arial" w:eastAsia="Times New Roman" w:hAnsi="Arial" w:cs="Arial"/>
-                <w:color w:val="000000"/>
-                <w:sz w:val="14"/>
-                <w:szCs w:val="14"/>
-                <w:lang w:eastAsia="es-CO"/>
-              </w:rPr>
-              <w:t xml:space="preserve"> </w:t>
-            </w:r>
-            <w:proofErr w:type="spellStart"/>
-            <w:proofErr w:type="gramStart"/>
-            <w:r>
-              <w:rPr>
-                <w:rFonts w:ascii="Arial" w:eastAsia="Times New Roman" w:hAnsi="Arial" w:cs="Arial"/>
-                <w:color w:val="000000"/>
-                <w:sz w:val="14"/>
-                <w:szCs w:val="14"/>
-                <w:lang w:eastAsia="es-CO"/>
-              </w:rPr>
-              <w:t>Calderon,Carlos</w:t>
-            </w:r>
-            <w:proofErr w:type="spellEnd"/>
-            <w:proofErr w:type="gramEnd"/>
-            <w:r>
-              <w:rPr>
-                <w:rFonts w:ascii="Arial" w:eastAsia="Times New Roman" w:hAnsi="Arial" w:cs="Arial"/>
-                <w:color w:val="000000"/>
-                <w:sz w:val="14"/>
-                <w:szCs w:val="14"/>
-                <w:lang w:eastAsia="es-CO"/>
-              </w:rPr>
-              <w:t xml:space="preserve"> </w:t>
-            </w:r>
-            <w:proofErr w:type="spellStart"/>
-            <w:r>
-              <w:rPr>
-                <w:rFonts w:ascii="Arial" w:eastAsia="Times New Roman" w:hAnsi="Arial" w:cs="Arial"/>
-                <w:color w:val="000000"/>
-                <w:sz w:val="14"/>
-                <w:szCs w:val="14"/>
-                <w:lang w:eastAsia="es-CO"/>
-              </w:rPr>
-              <w:t>Andres</w:t>
-            </w:r>
-            <w:proofErr w:type="spellEnd"/>
+            <w:r>
+              <w:rPr>
+                <w:rFonts w:ascii="Arial" w:eastAsia="Times New Roman" w:hAnsi="Arial" w:cs="Arial"/>
+                <w:color w:val="000000"/>
+                <w:sz w:val="14"/>
+                <w:szCs w:val="14"/>
+                <w:lang w:eastAsia="es-CO"/>
+              </w:rPr>
+              <w:t>Angel Calderon,Carlos Andres</w:t>
+            </w:r>
           </w:p>
         </w:tc>
         <w:tc>
@@ -1804,40 +1462,16 @@
                 <w:lang w:eastAsia="es-CO"/>
               </w:rPr>
             </w:pPr>
-            <w:proofErr w:type="spellStart"/>
-            <w:r>
-              <w:rPr>
-                <w:rFonts w:ascii="Arial" w:eastAsia="Times New Roman" w:hAnsi="Arial" w:cs="Arial"/>
-                <w:color w:val="000000"/>
-                <w:sz w:val="14"/>
-                <w:szCs w:val="14"/>
-                <w:lang w:eastAsia="es-CO"/>
-              </w:rPr>
-              <w:t>Merge</w:t>
-            </w:r>
-            <w:proofErr w:type="spellEnd"/>
-            <w:r>
-              <w:rPr>
-                <w:rFonts w:ascii="Arial" w:eastAsia="Times New Roman" w:hAnsi="Arial" w:cs="Arial"/>
-                <w:color w:val="000000"/>
-                <w:sz w:val="14"/>
-                <w:szCs w:val="14"/>
-                <w:lang w:eastAsia="es-CO"/>
-              </w:rPr>
-              <w:t xml:space="preserve"> </w:t>
-            </w:r>
-            <w:proofErr w:type="spellStart"/>
-            <w:r>
-              <w:rPr>
-                <w:rFonts w:ascii="Arial" w:eastAsia="Times New Roman" w:hAnsi="Arial" w:cs="Arial"/>
-                <w:color w:val="000000"/>
-                <w:sz w:val="14"/>
-                <w:szCs w:val="14"/>
-                <w:lang w:eastAsia="es-CO"/>
-              </w:rPr>
-              <w:t>sort</w:t>
-            </w:r>
-            <w:proofErr w:type="spellEnd"/>
+            <w:r>
+              <w:rPr>
+                <w:rFonts w:ascii="Arial" w:eastAsia="Times New Roman" w:hAnsi="Arial" w:cs="Arial"/>
+                <w:color w:val="000000"/>
+                <w:sz w:val="14"/>
+                <w:szCs w:val="14"/>
+                <w:lang w:eastAsia="es-CO"/>
+              </w:rPr>
+              <w:t>Merge sort</w:t>
+            </w:r>
           </w:p>
         </w:tc>
         <w:tc>
@@ -1914,44 +1548,8 @@
                 <w:szCs w:val="14"/>
                 <w:lang w:eastAsia="es-CO"/>
               </w:rPr>
-              <w:t xml:space="preserve">Torres </w:t>
-            </w:r>
-            <w:proofErr w:type="spellStart"/>
-            <w:proofErr w:type="gramStart"/>
-            <w:r>
-              <w:rPr>
-                <w:rFonts w:ascii="Arial" w:eastAsia="Times New Roman" w:hAnsi="Arial" w:cs="Arial"/>
-                <w:color w:val="000000"/>
-                <w:sz w:val="14"/>
-                <w:szCs w:val="14"/>
-                <w:lang w:eastAsia="es-CO"/>
-              </w:rPr>
-              <w:t>Murcia,Brenda</w:t>
-            </w:r>
-            <w:proofErr w:type="spellEnd"/>
-            <w:proofErr w:type="gramEnd"/>
-            <w:r>
-              <w:rPr>
-                <w:rFonts w:ascii="Arial" w:eastAsia="Times New Roman" w:hAnsi="Arial" w:cs="Arial"/>
-                <w:color w:val="000000"/>
-                <w:sz w:val="14"/>
-                <w:szCs w:val="14"/>
-                <w:lang w:eastAsia="es-CO"/>
-              </w:rPr>
-              <w:t xml:space="preserve"> </w:t>
-            </w:r>
-            <w:proofErr w:type="spellStart"/>
-            <w:r>
-              <w:rPr>
-                <w:rFonts w:ascii="Arial" w:eastAsia="Times New Roman" w:hAnsi="Arial" w:cs="Arial"/>
-                <w:color w:val="000000"/>
-                <w:sz w:val="14"/>
-                <w:szCs w:val="14"/>
-                <w:lang w:eastAsia="es-CO"/>
-              </w:rPr>
-              <w:t>Dayanna</w:t>
-            </w:r>
-            <w:proofErr w:type="spellEnd"/>
+              <w:t>Torres Murcia,Brenda Dayanna</w:t>
+            </w:r>
           </w:p>
         </w:tc>
         <w:tc>
@@ -1978,40 +1576,16 @@
                 <w:lang w:eastAsia="es-CO"/>
               </w:rPr>
             </w:pPr>
-            <w:proofErr w:type="spellStart"/>
-            <w:r>
-              <w:rPr>
-                <w:rFonts w:ascii="Arial" w:eastAsia="Times New Roman" w:hAnsi="Arial" w:cs="Arial"/>
-                <w:color w:val="000000"/>
-                <w:sz w:val="14"/>
-                <w:szCs w:val="14"/>
-                <w:lang w:eastAsia="es-CO"/>
-              </w:rPr>
-              <w:t>Merge</w:t>
-            </w:r>
-            <w:proofErr w:type="spellEnd"/>
-            <w:r>
-              <w:rPr>
-                <w:rFonts w:ascii="Arial" w:eastAsia="Times New Roman" w:hAnsi="Arial" w:cs="Arial"/>
-                <w:color w:val="000000"/>
-                <w:sz w:val="14"/>
-                <w:szCs w:val="14"/>
-                <w:lang w:eastAsia="es-CO"/>
-              </w:rPr>
-              <w:t xml:space="preserve"> </w:t>
-            </w:r>
-            <w:proofErr w:type="spellStart"/>
-            <w:r>
-              <w:rPr>
-                <w:rFonts w:ascii="Arial" w:eastAsia="Times New Roman" w:hAnsi="Arial" w:cs="Arial"/>
-                <w:color w:val="000000"/>
-                <w:sz w:val="14"/>
-                <w:szCs w:val="14"/>
-                <w:lang w:eastAsia="es-CO"/>
-              </w:rPr>
-              <w:t>sort</w:t>
-            </w:r>
-            <w:proofErr w:type="spellEnd"/>
+            <w:r>
+              <w:rPr>
+                <w:rFonts w:ascii="Arial" w:eastAsia="Times New Roman" w:hAnsi="Arial" w:cs="Arial"/>
+                <w:color w:val="000000"/>
+                <w:sz w:val="14"/>
+                <w:szCs w:val="14"/>
+                <w:lang w:eastAsia="es-CO"/>
+              </w:rPr>
+              <w:t>Merge sort</w:t>
+            </w:r>
           </w:p>
         </w:tc>
         <w:tc>
@@ -2088,22 +1662,8 @@
                 <w:szCs w:val="14"/>
                 <w:lang w:eastAsia="es-CO"/>
               </w:rPr>
-              <w:t xml:space="preserve">Caicedo </w:t>
-            </w:r>
-            <w:proofErr w:type="spellStart"/>
-            <w:proofErr w:type="gramStart"/>
-            <w:r>
-              <w:rPr>
-                <w:rFonts w:ascii="Arial" w:eastAsia="Times New Roman" w:hAnsi="Arial" w:cs="Arial"/>
-                <w:color w:val="000000"/>
-                <w:sz w:val="14"/>
-                <w:szCs w:val="14"/>
-                <w:lang w:eastAsia="es-CO"/>
-              </w:rPr>
-              <w:t>Jaramillo,Daniel</w:t>
-            </w:r>
-            <w:proofErr w:type="spellEnd"/>
-            <w:proofErr w:type="gramEnd"/>
+              <w:t>Caicedo Jaramillo,Daniel</w:t>
+            </w:r>
           </w:p>
         </w:tc>
         <w:tc>
@@ -2130,40 +1690,16 @@
                 <w:lang w:eastAsia="es-CO"/>
               </w:rPr>
             </w:pPr>
-            <w:proofErr w:type="spellStart"/>
-            <w:r>
-              <w:rPr>
-                <w:rFonts w:ascii="Arial" w:eastAsia="Times New Roman" w:hAnsi="Arial" w:cs="Arial"/>
-                <w:color w:val="000000"/>
-                <w:sz w:val="14"/>
-                <w:szCs w:val="14"/>
-                <w:lang w:eastAsia="es-CO"/>
-              </w:rPr>
-              <w:t>Merge</w:t>
-            </w:r>
-            <w:proofErr w:type="spellEnd"/>
-            <w:r>
-              <w:rPr>
-                <w:rFonts w:ascii="Arial" w:eastAsia="Times New Roman" w:hAnsi="Arial" w:cs="Arial"/>
-                <w:color w:val="000000"/>
-                <w:sz w:val="14"/>
-                <w:szCs w:val="14"/>
-                <w:lang w:eastAsia="es-CO"/>
-              </w:rPr>
-              <w:t xml:space="preserve"> </w:t>
-            </w:r>
-            <w:proofErr w:type="spellStart"/>
-            <w:r>
-              <w:rPr>
-                <w:rFonts w:ascii="Arial" w:eastAsia="Times New Roman" w:hAnsi="Arial" w:cs="Arial"/>
-                <w:color w:val="000000"/>
-                <w:sz w:val="14"/>
-                <w:szCs w:val="14"/>
-                <w:lang w:eastAsia="es-CO"/>
-              </w:rPr>
-              <w:t>sort</w:t>
-            </w:r>
-            <w:proofErr w:type="spellEnd"/>
+            <w:r>
+              <w:rPr>
+                <w:rFonts w:ascii="Arial" w:eastAsia="Times New Roman" w:hAnsi="Arial" w:cs="Arial"/>
+                <w:color w:val="000000"/>
+                <w:sz w:val="14"/>
+                <w:szCs w:val="14"/>
+                <w:lang w:eastAsia="es-CO"/>
+              </w:rPr>
+              <w:t>Merge sort</w:t>
+            </w:r>
           </w:p>
         </w:tc>
         <w:tc>
@@ -2232,42 +1768,16 @@
                 <w:lang w:eastAsia="es-CO"/>
               </w:rPr>
             </w:pPr>
-            <w:proofErr w:type="spellStart"/>
-            <w:r>
-              <w:rPr>
-                <w:rFonts w:ascii="Arial" w:eastAsia="Times New Roman" w:hAnsi="Arial" w:cs="Arial"/>
-                <w:color w:val="000000"/>
-                <w:sz w:val="14"/>
-                <w:szCs w:val="14"/>
-                <w:lang w:eastAsia="es-CO"/>
-              </w:rPr>
-              <w:t>Frappier</w:t>
-            </w:r>
-            <w:proofErr w:type="spellEnd"/>
-            <w:r>
-              <w:rPr>
-                <w:rFonts w:ascii="Arial" w:eastAsia="Times New Roman" w:hAnsi="Arial" w:cs="Arial"/>
-                <w:color w:val="000000"/>
-                <w:sz w:val="14"/>
-                <w:szCs w:val="14"/>
-                <w:lang w:eastAsia="es-CO"/>
-              </w:rPr>
-              <w:t xml:space="preserve"> </w:t>
-            </w:r>
-            <w:proofErr w:type="spellStart"/>
-            <w:proofErr w:type="gramStart"/>
-            <w:r>
-              <w:rPr>
-                <w:rFonts w:ascii="Arial" w:eastAsia="Times New Roman" w:hAnsi="Arial" w:cs="Arial"/>
-                <w:color w:val="000000"/>
-                <w:sz w:val="14"/>
-                <w:szCs w:val="14"/>
-                <w:lang w:eastAsia="es-CO"/>
-              </w:rPr>
-              <w:t>Lores,Lucas</w:t>
-            </w:r>
-            <w:proofErr w:type="spellEnd"/>
-            <w:proofErr w:type="gramEnd"/>
+            <w:r>
+              <w:rPr>
+                <w:rFonts w:ascii="Arial" w:eastAsia="Times New Roman" w:hAnsi="Arial" w:cs="Arial"/>
+                <w:color w:val="000000"/>
+                <w:sz w:val="14"/>
+                <w:szCs w:val="14"/>
+                <w:lang w:eastAsia="es-CO"/>
+              </w:rPr>
+              <w:t>Frappier Lores,Lucas</w:t>
+            </w:r>
           </w:p>
         </w:tc>
         <w:tc>
@@ -2294,40 +1804,16 @@
                 <w:lang w:eastAsia="es-CO"/>
               </w:rPr>
             </w:pPr>
-            <w:proofErr w:type="spellStart"/>
-            <w:r>
-              <w:rPr>
-                <w:rFonts w:ascii="Arial" w:eastAsia="Times New Roman" w:hAnsi="Arial" w:cs="Arial"/>
-                <w:color w:val="000000"/>
-                <w:sz w:val="14"/>
-                <w:szCs w:val="14"/>
-                <w:lang w:eastAsia="es-CO"/>
-              </w:rPr>
-              <w:t>Merge</w:t>
-            </w:r>
-            <w:proofErr w:type="spellEnd"/>
-            <w:r>
-              <w:rPr>
-                <w:rFonts w:ascii="Arial" w:eastAsia="Times New Roman" w:hAnsi="Arial" w:cs="Arial"/>
-                <w:color w:val="000000"/>
-                <w:sz w:val="14"/>
-                <w:szCs w:val="14"/>
-                <w:lang w:eastAsia="es-CO"/>
-              </w:rPr>
-              <w:t xml:space="preserve"> </w:t>
-            </w:r>
-            <w:proofErr w:type="spellStart"/>
-            <w:r>
-              <w:rPr>
-                <w:rFonts w:ascii="Arial" w:eastAsia="Times New Roman" w:hAnsi="Arial" w:cs="Arial"/>
-                <w:color w:val="000000"/>
-                <w:sz w:val="14"/>
-                <w:szCs w:val="14"/>
-                <w:lang w:eastAsia="es-CO"/>
-              </w:rPr>
-              <w:t>sort</w:t>
-            </w:r>
-            <w:proofErr w:type="spellEnd"/>
+            <w:r>
+              <w:rPr>
+                <w:rFonts w:ascii="Arial" w:eastAsia="Times New Roman" w:hAnsi="Arial" w:cs="Arial"/>
+                <w:color w:val="000000"/>
+                <w:sz w:val="14"/>
+                <w:szCs w:val="14"/>
+                <w:lang w:eastAsia="es-CO"/>
+              </w:rPr>
+              <w:t>Merge sort</w:t>
+            </w:r>
           </w:p>
         </w:tc>
         <w:tc>
@@ -2404,22 +1890,8 @@
                 <w:szCs w:val="14"/>
                 <w:lang w:eastAsia="es-CO"/>
               </w:rPr>
-              <w:t xml:space="preserve">Gamboa </w:t>
-            </w:r>
-            <w:proofErr w:type="spellStart"/>
-            <w:proofErr w:type="gramStart"/>
-            <w:r>
-              <w:rPr>
-                <w:rFonts w:ascii="Arial" w:eastAsia="Times New Roman" w:hAnsi="Arial" w:cs="Arial"/>
-                <w:color w:val="000000"/>
-                <w:sz w:val="14"/>
-                <w:szCs w:val="14"/>
-                <w:lang w:eastAsia="es-CO"/>
-              </w:rPr>
-              <w:t>Ortega,Santiago</w:t>
-            </w:r>
-            <w:proofErr w:type="spellEnd"/>
-            <w:proofErr w:type="gramEnd"/>
+              <w:t>Gamboa Ortega,Santiago</w:t>
+            </w:r>
           </w:p>
         </w:tc>
         <w:tc>
@@ -2446,40 +1918,16 @@
                 <w:lang w:eastAsia="es-CO"/>
               </w:rPr>
             </w:pPr>
-            <w:proofErr w:type="spellStart"/>
-            <w:r>
-              <w:rPr>
-                <w:rFonts w:ascii="Arial" w:eastAsia="Times New Roman" w:hAnsi="Arial" w:cs="Arial"/>
-                <w:color w:val="000000"/>
-                <w:sz w:val="14"/>
-                <w:szCs w:val="14"/>
-                <w:lang w:eastAsia="es-CO"/>
-              </w:rPr>
-              <w:t>Merge</w:t>
-            </w:r>
-            <w:proofErr w:type="spellEnd"/>
-            <w:r>
-              <w:rPr>
-                <w:rFonts w:ascii="Arial" w:eastAsia="Times New Roman" w:hAnsi="Arial" w:cs="Arial"/>
-                <w:color w:val="000000"/>
-                <w:sz w:val="14"/>
-                <w:szCs w:val="14"/>
-                <w:lang w:eastAsia="es-CO"/>
-              </w:rPr>
-              <w:t xml:space="preserve"> </w:t>
-            </w:r>
-            <w:proofErr w:type="spellStart"/>
-            <w:r>
-              <w:rPr>
-                <w:rFonts w:ascii="Arial" w:eastAsia="Times New Roman" w:hAnsi="Arial" w:cs="Arial"/>
-                <w:color w:val="000000"/>
-                <w:sz w:val="14"/>
-                <w:szCs w:val="14"/>
-                <w:lang w:eastAsia="es-CO"/>
-              </w:rPr>
-              <w:t>sort</w:t>
-            </w:r>
-            <w:proofErr w:type="spellEnd"/>
+            <w:r>
+              <w:rPr>
+                <w:rFonts w:ascii="Arial" w:eastAsia="Times New Roman" w:hAnsi="Arial" w:cs="Arial"/>
+                <w:color w:val="000000"/>
+                <w:sz w:val="14"/>
+                <w:szCs w:val="14"/>
+                <w:lang w:eastAsia="es-CO"/>
+              </w:rPr>
+              <w:t>Merge sort</w:t>
+            </w:r>
           </w:p>
         </w:tc>
         <w:tc>
@@ -2548,42 +1996,16 @@
                 <w:lang w:eastAsia="es-CO"/>
               </w:rPr>
             </w:pPr>
-            <w:proofErr w:type="spellStart"/>
-            <w:r>
-              <w:rPr>
-                <w:rFonts w:ascii="Arial" w:eastAsia="Times New Roman" w:hAnsi="Arial" w:cs="Arial"/>
-                <w:color w:val="000000"/>
-                <w:sz w:val="14"/>
-                <w:szCs w:val="14"/>
-                <w:lang w:eastAsia="es-CO"/>
-              </w:rPr>
-              <w:t>Hernandez</w:t>
-            </w:r>
-            <w:proofErr w:type="spellEnd"/>
-            <w:r>
-              <w:rPr>
-                <w:rFonts w:ascii="Arial" w:eastAsia="Times New Roman" w:hAnsi="Arial" w:cs="Arial"/>
-                <w:color w:val="000000"/>
-                <w:sz w:val="14"/>
-                <w:szCs w:val="14"/>
-                <w:lang w:eastAsia="es-CO"/>
-              </w:rPr>
-              <w:t xml:space="preserve"> </w:t>
-            </w:r>
-            <w:proofErr w:type="spellStart"/>
-            <w:proofErr w:type="gramStart"/>
-            <w:r>
-              <w:rPr>
-                <w:rFonts w:ascii="Arial" w:eastAsia="Times New Roman" w:hAnsi="Arial" w:cs="Arial"/>
-                <w:color w:val="000000"/>
-                <w:sz w:val="14"/>
-                <w:szCs w:val="14"/>
-                <w:lang w:eastAsia="es-CO"/>
-              </w:rPr>
-              <w:t>Ochoa,Isabella</w:t>
-            </w:r>
-            <w:proofErr w:type="spellEnd"/>
-            <w:proofErr w:type="gramEnd"/>
+            <w:r>
+              <w:rPr>
+                <w:rFonts w:ascii="Arial" w:eastAsia="Times New Roman" w:hAnsi="Arial" w:cs="Arial"/>
+                <w:color w:val="000000"/>
+                <w:sz w:val="14"/>
+                <w:szCs w:val="14"/>
+                <w:lang w:eastAsia="es-CO"/>
+              </w:rPr>
+              <w:t>Hernandez Ochoa,Isabella</w:t>
+            </w:r>
           </w:p>
         </w:tc>
         <w:tc>
@@ -2610,40 +2032,16 @@
                 <w:lang w:eastAsia="es-CO"/>
               </w:rPr>
             </w:pPr>
-            <w:proofErr w:type="spellStart"/>
-            <w:r>
-              <w:rPr>
-                <w:rFonts w:ascii="Arial" w:eastAsia="Times New Roman" w:hAnsi="Arial" w:cs="Arial"/>
-                <w:color w:val="000000"/>
-                <w:sz w:val="14"/>
-                <w:szCs w:val="14"/>
-                <w:lang w:eastAsia="es-CO"/>
-              </w:rPr>
-              <w:t>Merge</w:t>
-            </w:r>
-            <w:proofErr w:type="spellEnd"/>
-            <w:r>
-              <w:rPr>
-                <w:rFonts w:ascii="Arial" w:eastAsia="Times New Roman" w:hAnsi="Arial" w:cs="Arial"/>
-                <w:color w:val="000000"/>
-                <w:sz w:val="14"/>
-                <w:szCs w:val="14"/>
-                <w:lang w:eastAsia="es-CO"/>
-              </w:rPr>
-              <w:t xml:space="preserve"> </w:t>
-            </w:r>
-            <w:proofErr w:type="spellStart"/>
-            <w:r>
-              <w:rPr>
-                <w:rFonts w:ascii="Arial" w:eastAsia="Times New Roman" w:hAnsi="Arial" w:cs="Arial"/>
-                <w:color w:val="000000"/>
-                <w:sz w:val="14"/>
-                <w:szCs w:val="14"/>
-                <w:lang w:eastAsia="es-CO"/>
-              </w:rPr>
-              <w:t>sort</w:t>
-            </w:r>
-            <w:proofErr w:type="spellEnd"/>
+            <w:r>
+              <w:rPr>
+                <w:rFonts w:ascii="Arial" w:eastAsia="Times New Roman" w:hAnsi="Arial" w:cs="Arial"/>
+                <w:color w:val="000000"/>
+                <w:sz w:val="14"/>
+                <w:szCs w:val="14"/>
+                <w:lang w:eastAsia="es-CO"/>
+              </w:rPr>
+              <w:t>Merge sort</w:t>
+            </w:r>
           </w:p>
         </w:tc>
         <w:tc>
@@ -2720,31 +2118,7 @@
                 <w:szCs w:val="14"/>
                 <w:lang w:eastAsia="es-CO"/>
               </w:rPr>
-              <w:t xml:space="preserve">Plata </w:t>
-            </w:r>
-            <w:proofErr w:type="spellStart"/>
-            <w:proofErr w:type="gramStart"/>
-            <w:r>
-              <w:rPr>
-                <w:rFonts w:ascii="Arial" w:eastAsia="Times New Roman" w:hAnsi="Arial" w:cs="Arial"/>
-                <w:color w:val="000000"/>
-                <w:sz w:val="14"/>
-                <w:szCs w:val="14"/>
-                <w:lang w:eastAsia="es-CO"/>
-              </w:rPr>
-              <w:t>Quintero,Juan</w:t>
-            </w:r>
-            <w:proofErr w:type="spellEnd"/>
-            <w:proofErr w:type="gramEnd"/>
-            <w:r>
-              <w:rPr>
-                <w:rFonts w:ascii="Arial" w:eastAsia="Times New Roman" w:hAnsi="Arial" w:cs="Arial"/>
-                <w:color w:val="000000"/>
-                <w:sz w:val="14"/>
-                <w:szCs w:val="14"/>
-                <w:lang w:eastAsia="es-CO"/>
-              </w:rPr>
-              <w:t xml:space="preserve"> Fernando</w:t>
+              <w:t>Plata Quintero,Juan Fernando</w:t>
             </w:r>
           </w:p>
         </w:tc>
@@ -2772,40 +2146,16 @@
                 <w:lang w:eastAsia="es-CO"/>
               </w:rPr>
             </w:pPr>
-            <w:proofErr w:type="spellStart"/>
-            <w:r>
-              <w:rPr>
-                <w:rFonts w:ascii="Arial" w:eastAsia="Times New Roman" w:hAnsi="Arial" w:cs="Arial"/>
-                <w:color w:val="000000"/>
-                <w:sz w:val="14"/>
-                <w:szCs w:val="14"/>
-                <w:lang w:eastAsia="es-CO"/>
-              </w:rPr>
-              <w:t>Merge</w:t>
-            </w:r>
-            <w:proofErr w:type="spellEnd"/>
-            <w:r>
-              <w:rPr>
-                <w:rFonts w:ascii="Arial" w:eastAsia="Times New Roman" w:hAnsi="Arial" w:cs="Arial"/>
-                <w:color w:val="000000"/>
-                <w:sz w:val="14"/>
-                <w:szCs w:val="14"/>
-                <w:lang w:eastAsia="es-CO"/>
-              </w:rPr>
-              <w:t xml:space="preserve"> </w:t>
-            </w:r>
-            <w:proofErr w:type="spellStart"/>
-            <w:r>
-              <w:rPr>
-                <w:rFonts w:ascii="Arial" w:eastAsia="Times New Roman" w:hAnsi="Arial" w:cs="Arial"/>
-                <w:color w:val="000000"/>
-                <w:sz w:val="14"/>
-                <w:szCs w:val="14"/>
-                <w:lang w:eastAsia="es-CO"/>
-              </w:rPr>
-              <w:t>sort</w:t>
-            </w:r>
-            <w:proofErr w:type="spellEnd"/>
+            <w:r>
+              <w:rPr>
+                <w:rFonts w:ascii="Arial" w:eastAsia="Times New Roman" w:hAnsi="Arial" w:cs="Arial"/>
+                <w:color w:val="000000"/>
+                <w:sz w:val="14"/>
+                <w:szCs w:val="14"/>
+                <w:lang w:eastAsia="es-CO"/>
+              </w:rPr>
+              <w:t>Merge sort</w:t>
+            </w:r>
           </w:p>
         </w:tc>
         <w:tc>
@@ -2874,64 +2224,16 @@
                 <w:lang w:eastAsia="es-CO"/>
               </w:rPr>
             </w:pPr>
-            <w:proofErr w:type="spellStart"/>
-            <w:r>
-              <w:rPr>
-                <w:rFonts w:ascii="Arial" w:eastAsia="Times New Roman" w:hAnsi="Arial" w:cs="Arial"/>
-                <w:color w:val="000000"/>
-                <w:sz w:val="14"/>
-                <w:szCs w:val="14"/>
-                <w:lang w:eastAsia="es-CO"/>
-              </w:rPr>
-              <w:t>Marin</w:t>
-            </w:r>
-            <w:proofErr w:type="spellEnd"/>
-            <w:r>
-              <w:rPr>
-                <w:rFonts w:ascii="Arial" w:eastAsia="Times New Roman" w:hAnsi="Arial" w:cs="Arial"/>
-                <w:color w:val="000000"/>
-                <w:sz w:val="14"/>
-                <w:szCs w:val="14"/>
-                <w:lang w:eastAsia="es-CO"/>
-              </w:rPr>
-              <w:t xml:space="preserve"> </w:t>
-            </w:r>
-            <w:proofErr w:type="spellStart"/>
-            <w:proofErr w:type="gramStart"/>
-            <w:r>
-              <w:rPr>
-                <w:rFonts w:ascii="Arial" w:eastAsia="Times New Roman" w:hAnsi="Arial" w:cs="Arial"/>
-                <w:color w:val="000000"/>
-                <w:sz w:val="14"/>
-                <w:szCs w:val="14"/>
-                <w:lang w:eastAsia="es-CO"/>
-              </w:rPr>
-              <w:t>Ochoa,Juan</w:t>
-            </w:r>
-            <w:proofErr w:type="spellEnd"/>
-            <w:proofErr w:type="gramEnd"/>
-            <w:r>
-              <w:rPr>
-                <w:rFonts w:ascii="Arial" w:eastAsia="Times New Roman" w:hAnsi="Arial" w:cs="Arial"/>
-                <w:color w:val="000000"/>
-                <w:sz w:val="14"/>
-                <w:szCs w:val="14"/>
-                <w:lang w:eastAsia="es-CO"/>
-              </w:rPr>
-              <w:t xml:space="preserve"> </w:t>
-            </w:r>
-            <w:proofErr w:type="spellStart"/>
-            <w:r>
-              <w:rPr>
-                <w:rFonts w:ascii="Arial" w:eastAsia="Times New Roman" w:hAnsi="Arial" w:cs="Arial"/>
-                <w:color w:val="000000"/>
-                <w:sz w:val="14"/>
-                <w:szCs w:val="14"/>
-                <w:lang w:eastAsia="es-CO"/>
-              </w:rPr>
-              <w:t>Jose</w:t>
-            </w:r>
-            <w:proofErr w:type="spellEnd"/>
+            <w:r>
+              <w:rPr>
+                <w:rFonts w:ascii="Arial" w:eastAsia="Times New Roman" w:hAnsi="Arial" w:cs="Arial"/>
+                <w:color w:val="000000"/>
+                <w:sz w:val="14"/>
+                <w:szCs w:val="14"/>
+                <w:lang w:eastAsia="es-CO"/>
+              </w:rPr>
+              <w:t>Marin Ochoa,Juan Jose</w:t>
+            </w:r>
           </w:p>
         </w:tc>
         <w:tc>
@@ -2958,40 +2260,16 @@
                 <w:lang w:eastAsia="es-CO"/>
               </w:rPr>
             </w:pPr>
-            <w:proofErr w:type="spellStart"/>
-            <w:r>
-              <w:rPr>
-                <w:rFonts w:ascii="Arial" w:eastAsia="Times New Roman" w:hAnsi="Arial" w:cs="Arial"/>
-                <w:color w:val="000000"/>
-                <w:sz w:val="14"/>
-                <w:szCs w:val="14"/>
-                <w:lang w:eastAsia="es-CO"/>
-              </w:rPr>
-              <w:t>Merge</w:t>
-            </w:r>
-            <w:proofErr w:type="spellEnd"/>
-            <w:r>
-              <w:rPr>
-                <w:rFonts w:ascii="Arial" w:eastAsia="Times New Roman" w:hAnsi="Arial" w:cs="Arial"/>
-                <w:color w:val="000000"/>
-                <w:sz w:val="14"/>
-                <w:szCs w:val="14"/>
-                <w:lang w:eastAsia="es-CO"/>
-              </w:rPr>
-              <w:t xml:space="preserve"> </w:t>
-            </w:r>
-            <w:proofErr w:type="spellStart"/>
-            <w:r>
-              <w:rPr>
-                <w:rFonts w:ascii="Arial" w:eastAsia="Times New Roman" w:hAnsi="Arial" w:cs="Arial"/>
-                <w:color w:val="000000"/>
-                <w:sz w:val="14"/>
-                <w:szCs w:val="14"/>
-                <w:lang w:eastAsia="es-CO"/>
-              </w:rPr>
-              <w:t>sort</w:t>
-            </w:r>
-            <w:proofErr w:type="spellEnd"/>
+            <w:r>
+              <w:rPr>
+                <w:rFonts w:ascii="Arial" w:eastAsia="Times New Roman" w:hAnsi="Arial" w:cs="Arial"/>
+                <w:color w:val="000000"/>
+                <w:sz w:val="14"/>
+                <w:szCs w:val="14"/>
+                <w:lang w:eastAsia="es-CO"/>
+              </w:rPr>
+              <w:t>Merge sort</w:t>
+            </w:r>
           </w:p>
         </w:tc>
         <w:tc>
@@ -3068,22 +2346,8 @@
                 <w:szCs w:val="14"/>
                 <w:lang w:eastAsia="es-CO"/>
               </w:rPr>
-              <w:t xml:space="preserve">Serna </w:t>
-            </w:r>
-            <w:proofErr w:type="spellStart"/>
-            <w:proofErr w:type="gramStart"/>
-            <w:r>
-              <w:rPr>
-                <w:rFonts w:ascii="Arial" w:eastAsia="Times New Roman" w:hAnsi="Arial" w:cs="Arial"/>
-                <w:color w:val="000000"/>
-                <w:sz w:val="14"/>
-                <w:szCs w:val="14"/>
-                <w:lang w:eastAsia="es-CO"/>
-              </w:rPr>
-              <w:t>Zapata,Santiago</w:t>
-            </w:r>
-            <w:proofErr w:type="spellEnd"/>
-            <w:proofErr w:type="gramEnd"/>
+              <w:t>Serna Zapata,Santiago</w:t>
+            </w:r>
           </w:p>
         </w:tc>
         <w:tc>
@@ -3118,20 +2382,8 @@
                 <w:szCs w:val="14"/>
                 <w:lang w:eastAsia="es-CO"/>
               </w:rPr>
-              <w:t xml:space="preserve">Quick </w:t>
-            </w:r>
-            <w:proofErr w:type="spellStart"/>
-            <w:r>
-              <w:rPr>
-                <w:rFonts w:ascii="Arial" w:eastAsia="Times New Roman" w:hAnsi="Arial" w:cs="Arial"/>
-                <w:color w:val="000000"/>
-                <w:sz w:val="14"/>
-                <w:szCs w:val="14"/>
-                <w:lang w:eastAsia="es-CO"/>
-              </w:rPr>
-              <w:t>sort</w:t>
-            </w:r>
-            <w:proofErr w:type="spellEnd"/>
+              <w:t>Quick sort</w:t>
+            </w:r>
           </w:p>
         </w:tc>
         <w:tc>
@@ -3208,44 +2460,8 @@
                 <w:szCs w:val="14"/>
                 <w:lang w:eastAsia="es-CO"/>
               </w:rPr>
-              <w:t xml:space="preserve">Bonilla </w:t>
-            </w:r>
-            <w:proofErr w:type="spellStart"/>
-            <w:proofErr w:type="gramStart"/>
-            <w:r>
-              <w:rPr>
-                <w:rFonts w:ascii="Arial" w:eastAsia="Times New Roman" w:hAnsi="Arial" w:cs="Arial"/>
-                <w:color w:val="000000"/>
-                <w:sz w:val="14"/>
-                <w:szCs w:val="14"/>
-                <w:lang w:eastAsia="es-CO"/>
-              </w:rPr>
-              <w:t>Sanchez,Johan</w:t>
-            </w:r>
-            <w:proofErr w:type="spellEnd"/>
-            <w:proofErr w:type="gramEnd"/>
-            <w:r>
-              <w:rPr>
-                <w:rFonts w:ascii="Arial" w:eastAsia="Times New Roman" w:hAnsi="Arial" w:cs="Arial"/>
-                <w:color w:val="000000"/>
-                <w:sz w:val="14"/>
-                <w:szCs w:val="14"/>
-                <w:lang w:eastAsia="es-CO"/>
-              </w:rPr>
-              <w:t xml:space="preserve"> </w:t>
-            </w:r>
-            <w:proofErr w:type="spellStart"/>
-            <w:r>
-              <w:rPr>
-                <w:rFonts w:ascii="Arial" w:eastAsia="Times New Roman" w:hAnsi="Arial" w:cs="Arial"/>
-                <w:color w:val="000000"/>
-                <w:sz w:val="14"/>
-                <w:szCs w:val="14"/>
-                <w:lang w:eastAsia="es-CO"/>
-              </w:rPr>
-              <w:t>Sebastian</w:t>
-            </w:r>
-            <w:proofErr w:type="spellEnd"/>
+              <w:t>Bonilla Sanchez,Johan Sebastian</w:t>
+            </w:r>
           </w:p>
         </w:tc>
         <w:tc>
@@ -3280,20 +2496,8 @@
                 <w:szCs w:val="14"/>
                 <w:lang w:eastAsia="es-CO"/>
               </w:rPr>
-              <w:t xml:space="preserve">Quick </w:t>
-            </w:r>
-            <w:proofErr w:type="spellStart"/>
-            <w:r>
-              <w:rPr>
-                <w:rFonts w:ascii="Arial" w:eastAsia="Times New Roman" w:hAnsi="Arial" w:cs="Arial"/>
-                <w:color w:val="000000"/>
-                <w:sz w:val="14"/>
-                <w:szCs w:val="14"/>
-                <w:lang w:eastAsia="es-CO"/>
-              </w:rPr>
-              <w:t>sort</w:t>
-            </w:r>
-            <w:proofErr w:type="spellEnd"/>
+              <w:t>Quick sort</w:t>
+            </w:r>
           </w:p>
         </w:tc>
         <w:tc>
@@ -3370,31 +2574,7 @@
                 <w:szCs w:val="14"/>
                 <w:lang w:eastAsia="es-CO"/>
               </w:rPr>
-              <w:t xml:space="preserve">Vargas </w:t>
-            </w:r>
-            <w:proofErr w:type="spellStart"/>
-            <w:proofErr w:type="gramStart"/>
-            <w:r>
-              <w:rPr>
-                <w:rFonts w:ascii="Arial" w:eastAsia="Times New Roman" w:hAnsi="Arial" w:cs="Arial"/>
-                <w:color w:val="000000"/>
-                <w:sz w:val="14"/>
-                <w:szCs w:val="14"/>
-                <w:lang w:eastAsia="es-CO"/>
-              </w:rPr>
-              <w:t>Martinez,Danny</w:t>
-            </w:r>
-            <w:proofErr w:type="spellEnd"/>
-            <w:proofErr w:type="gramEnd"/>
-            <w:r>
-              <w:rPr>
-                <w:rFonts w:ascii="Arial" w:eastAsia="Times New Roman" w:hAnsi="Arial" w:cs="Arial"/>
-                <w:color w:val="000000"/>
-                <w:sz w:val="14"/>
-                <w:szCs w:val="14"/>
-                <w:lang w:eastAsia="es-CO"/>
-              </w:rPr>
-              <w:t xml:space="preserve"> Alejandro</w:t>
+              <w:t>Vargas Martinez,Danny Alejandro</w:t>
             </w:r>
           </w:p>
         </w:tc>
@@ -3430,20 +2610,8 @@
                 <w:szCs w:val="14"/>
                 <w:lang w:eastAsia="es-CO"/>
               </w:rPr>
-              <w:t xml:space="preserve">Quick </w:t>
-            </w:r>
-            <w:proofErr w:type="spellStart"/>
-            <w:r>
-              <w:rPr>
-                <w:rFonts w:ascii="Arial" w:eastAsia="Times New Roman" w:hAnsi="Arial" w:cs="Arial"/>
-                <w:color w:val="000000"/>
-                <w:sz w:val="14"/>
-                <w:szCs w:val="14"/>
-                <w:lang w:eastAsia="es-CO"/>
-              </w:rPr>
-              <w:t>sort</w:t>
-            </w:r>
-            <w:proofErr w:type="spellEnd"/>
+              <w:t>Quick sort</w:t>
+            </w:r>
           </w:p>
         </w:tc>
         <w:tc>
@@ -3512,51 +2680,15 @@
                 <w:lang w:eastAsia="es-CO"/>
               </w:rPr>
             </w:pPr>
-            <w:proofErr w:type="spellStart"/>
-            <w:r>
-              <w:rPr>
-                <w:rFonts w:ascii="Arial" w:eastAsia="Times New Roman" w:hAnsi="Arial" w:cs="Arial"/>
-                <w:color w:val="000000"/>
-                <w:sz w:val="14"/>
-                <w:szCs w:val="14"/>
-                <w:lang w:eastAsia="es-CO"/>
-              </w:rPr>
-              <w:t>Gonzalez</w:t>
-            </w:r>
-            <w:proofErr w:type="spellEnd"/>
-            <w:r>
-              <w:rPr>
-                <w:rFonts w:ascii="Arial" w:eastAsia="Times New Roman" w:hAnsi="Arial" w:cs="Arial"/>
-                <w:color w:val="000000"/>
-                <w:sz w:val="14"/>
-                <w:szCs w:val="14"/>
-                <w:lang w:eastAsia="es-CO"/>
-              </w:rPr>
-              <w:t xml:space="preserve"> </w:t>
-            </w:r>
-            <w:proofErr w:type="spellStart"/>
-            <w:proofErr w:type="gramStart"/>
-            <w:r>
-              <w:rPr>
-                <w:rFonts w:ascii="Arial" w:eastAsia="Times New Roman" w:hAnsi="Arial" w:cs="Arial"/>
-                <w:color w:val="000000"/>
-                <w:sz w:val="14"/>
-                <w:szCs w:val="14"/>
-                <w:lang w:eastAsia="es-CO"/>
-              </w:rPr>
-              <w:t>Pedraza,Jean</w:t>
-            </w:r>
-            <w:proofErr w:type="spellEnd"/>
-            <w:proofErr w:type="gramEnd"/>
-            <w:r>
-              <w:rPr>
-                <w:rFonts w:ascii="Arial" w:eastAsia="Times New Roman" w:hAnsi="Arial" w:cs="Arial"/>
-                <w:color w:val="000000"/>
-                <w:sz w:val="14"/>
-                <w:szCs w:val="14"/>
-                <w:lang w:eastAsia="es-CO"/>
-              </w:rPr>
-              <w:t xml:space="preserve"> Paul</w:t>
+            <w:r>
+              <w:rPr>
+                <w:rFonts w:ascii="Arial" w:eastAsia="Times New Roman" w:hAnsi="Arial" w:cs="Arial"/>
+                <w:color w:val="000000"/>
+                <w:sz w:val="14"/>
+                <w:szCs w:val="14"/>
+                <w:lang w:eastAsia="es-CO"/>
+              </w:rPr>
+              <w:t>Gonzalez Pedraza,Jean Paul</w:t>
             </w:r>
           </w:p>
         </w:tc>
@@ -3592,20 +2724,8 @@
                 <w:szCs w:val="14"/>
                 <w:lang w:eastAsia="es-CO"/>
               </w:rPr>
-              <w:t xml:space="preserve">Quick </w:t>
-            </w:r>
-            <w:proofErr w:type="spellStart"/>
-            <w:r>
-              <w:rPr>
-                <w:rFonts w:ascii="Arial" w:eastAsia="Times New Roman" w:hAnsi="Arial" w:cs="Arial"/>
-                <w:color w:val="000000"/>
-                <w:sz w:val="14"/>
-                <w:szCs w:val="14"/>
-                <w:lang w:eastAsia="es-CO"/>
-              </w:rPr>
-              <w:t>sort</w:t>
-            </w:r>
-            <w:proofErr w:type="spellEnd"/>
+              <w:t>Quick sort</w:t>
+            </w:r>
           </w:p>
         </w:tc>
         <w:tc>
@@ -3682,44 +2802,8 @@
                 <w:szCs w:val="14"/>
                 <w:lang w:eastAsia="es-CO"/>
               </w:rPr>
-              <w:t xml:space="preserve">Ortiz </w:t>
-            </w:r>
-            <w:proofErr w:type="spellStart"/>
-            <w:proofErr w:type="gramStart"/>
-            <w:r>
-              <w:rPr>
-                <w:rFonts w:ascii="Arial" w:eastAsia="Times New Roman" w:hAnsi="Arial" w:cs="Arial"/>
-                <w:color w:val="000000"/>
-                <w:sz w:val="14"/>
-                <w:szCs w:val="14"/>
-                <w:lang w:eastAsia="es-CO"/>
-              </w:rPr>
-              <w:t>Estrada,William</w:t>
-            </w:r>
-            <w:proofErr w:type="spellEnd"/>
-            <w:proofErr w:type="gramEnd"/>
-            <w:r>
-              <w:rPr>
-                <w:rFonts w:ascii="Arial" w:eastAsia="Times New Roman" w:hAnsi="Arial" w:cs="Arial"/>
-                <w:color w:val="000000"/>
-                <w:sz w:val="14"/>
-                <w:szCs w:val="14"/>
-                <w:lang w:eastAsia="es-CO"/>
-              </w:rPr>
-              <w:t xml:space="preserve"> </w:t>
-            </w:r>
-            <w:proofErr w:type="spellStart"/>
-            <w:r>
-              <w:rPr>
-                <w:rFonts w:ascii="Arial" w:eastAsia="Times New Roman" w:hAnsi="Arial" w:cs="Arial"/>
-                <w:color w:val="000000"/>
-                <w:sz w:val="14"/>
-                <w:szCs w:val="14"/>
-                <w:lang w:eastAsia="es-CO"/>
-              </w:rPr>
-              <w:t>Andres</w:t>
-            </w:r>
-            <w:proofErr w:type="spellEnd"/>
+              <w:t>Ortiz Estrada,William Andres</w:t>
+            </w:r>
           </w:p>
         </w:tc>
         <w:tc>
@@ -3754,20 +2838,8 @@
                 <w:szCs w:val="14"/>
                 <w:lang w:eastAsia="es-CO"/>
               </w:rPr>
-              <w:t xml:space="preserve">Quick </w:t>
-            </w:r>
-            <w:proofErr w:type="spellStart"/>
-            <w:r>
-              <w:rPr>
-                <w:rFonts w:ascii="Arial" w:eastAsia="Times New Roman" w:hAnsi="Arial" w:cs="Arial"/>
-                <w:color w:val="000000"/>
-                <w:sz w:val="14"/>
-                <w:szCs w:val="14"/>
-                <w:lang w:eastAsia="es-CO"/>
-              </w:rPr>
-              <w:t>sort</w:t>
-            </w:r>
-            <w:proofErr w:type="spellEnd"/>
+              <w:t>Quick sort</w:t>
+            </w:r>
           </w:p>
         </w:tc>
         <w:tc>
@@ -3844,31 +2916,7 @@
                 <w:szCs w:val="14"/>
                 <w:lang w:eastAsia="es-CO"/>
               </w:rPr>
-              <w:t xml:space="preserve">Iguarán </w:t>
-            </w:r>
-            <w:proofErr w:type="spellStart"/>
-            <w:proofErr w:type="gramStart"/>
-            <w:r>
-              <w:rPr>
-                <w:rFonts w:ascii="Arial" w:eastAsia="Times New Roman" w:hAnsi="Arial" w:cs="Arial"/>
-                <w:color w:val="000000"/>
-                <w:sz w:val="14"/>
-                <w:szCs w:val="14"/>
-                <w:lang w:eastAsia="es-CO"/>
-              </w:rPr>
-              <w:t>Muñoz,Jose</w:t>
-            </w:r>
-            <w:proofErr w:type="spellEnd"/>
-            <w:proofErr w:type="gramEnd"/>
-            <w:r>
-              <w:rPr>
-                <w:rFonts w:ascii="Arial" w:eastAsia="Times New Roman" w:hAnsi="Arial" w:cs="Arial"/>
-                <w:color w:val="000000"/>
-                <w:sz w:val="14"/>
-                <w:szCs w:val="14"/>
-                <w:lang w:eastAsia="es-CO"/>
-              </w:rPr>
-              <w:t xml:space="preserve"> Alejandro</w:t>
+              <w:t>Iguarán Muñoz,Jose Alejandro</w:t>
             </w:r>
           </w:p>
         </w:tc>
@@ -3904,20 +2952,8 @@
                 <w:szCs w:val="14"/>
                 <w:lang w:eastAsia="es-CO"/>
               </w:rPr>
-              <w:t xml:space="preserve">Quick </w:t>
-            </w:r>
-            <w:proofErr w:type="spellStart"/>
-            <w:r>
-              <w:rPr>
-                <w:rFonts w:ascii="Arial" w:eastAsia="Times New Roman" w:hAnsi="Arial" w:cs="Arial"/>
-                <w:color w:val="000000"/>
-                <w:sz w:val="14"/>
-                <w:szCs w:val="14"/>
-                <w:lang w:eastAsia="es-CO"/>
-              </w:rPr>
-              <w:t>sort</w:t>
-            </w:r>
-            <w:proofErr w:type="spellEnd"/>
+              <w:t>Quick sort</w:t>
+            </w:r>
           </w:p>
         </w:tc>
         <w:tc>
@@ -3994,31 +3030,7 @@
                 <w:szCs w:val="14"/>
                 <w:lang w:eastAsia="es-CO"/>
               </w:rPr>
-              <w:t xml:space="preserve">Penagos </w:t>
-            </w:r>
-            <w:proofErr w:type="spellStart"/>
-            <w:proofErr w:type="gramStart"/>
-            <w:r>
-              <w:rPr>
-                <w:rFonts w:ascii="Arial" w:eastAsia="Times New Roman" w:hAnsi="Arial" w:cs="Arial"/>
-                <w:color w:val="000000"/>
-                <w:sz w:val="14"/>
-                <w:szCs w:val="14"/>
-                <w:lang w:eastAsia="es-CO"/>
-              </w:rPr>
-              <w:t>Angrino,Juan</w:t>
-            </w:r>
-            <w:proofErr w:type="spellEnd"/>
-            <w:proofErr w:type="gramEnd"/>
-            <w:r>
-              <w:rPr>
-                <w:rFonts w:ascii="Arial" w:eastAsia="Times New Roman" w:hAnsi="Arial" w:cs="Arial"/>
-                <w:color w:val="000000"/>
-                <w:sz w:val="14"/>
-                <w:szCs w:val="14"/>
-                <w:lang w:eastAsia="es-CO"/>
-              </w:rPr>
-              <w:t xml:space="preserve"> Felipe</w:t>
+              <w:t>Penagos Angrino,Juan Felipe</w:t>
             </w:r>
           </w:p>
         </w:tc>
@@ -4054,20 +3066,8 @@
                 <w:szCs w:val="14"/>
                 <w:lang w:eastAsia="es-CO"/>
               </w:rPr>
-              <w:t xml:space="preserve">Quick </w:t>
-            </w:r>
-            <w:proofErr w:type="spellStart"/>
-            <w:r>
-              <w:rPr>
-                <w:rFonts w:ascii="Arial" w:eastAsia="Times New Roman" w:hAnsi="Arial" w:cs="Arial"/>
-                <w:color w:val="000000"/>
-                <w:sz w:val="14"/>
-                <w:szCs w:val="14"/>
-                <w:lang w:eastAsia="es-CO"/>
-              </w:rPr>
-              <w:t>sort</w:t>
-            </w:r>
-            <w:proofErr w:type="spellEnd"/>
+              <w:t>Quick sort</w:t>
+            </w:r>
           </w:p>
         </w:tc>
         <w:tc>
@@ -4144,31 +3144,7 @@
                 <w:szCs w:val="14"/>
                 <w:lang w:eastAsia="es-CO"/>
               </w:rPr>
-              <w:t xml:space="preserve">Cañas </w:t>
-            </w:r>
-            <w:proofErr w:type="spellStart"/>
-            <w:proofErr w:type="gramStart"/>
-            <w:r>
-              <w:rPr>
-                <w:rFonts w:ascii="Arial" w:eastAsia="Times New Roman" w:hAnsi="Arial" w:cs="Arial"/>
-                <w:color w:val="000000"/>
-                <w:sz w:val="14"/>
-                <w:szCs w:val="14"/>
-                <w:lang w:eastAsia="es-CO"/>
-              </w:rPr>
-              <w:t>Lozano,Juan</w:t>
-            </w:r>
-            <w:proofErr w:type="spellEnd"/>
-            <w:proofErr w:type="gramEnd"/>
-            <w:r>
-              <w:rPr>
-                <w:rFonts w:ascii="Arial" w:eastAsia="Times New Roman" w:hAnsi="Arial" w:cs="Arial"/>
-                <w:color w:val="000000"/>
-                <w:sz w:val="14"/>
-                <w:szCs w:val="14"/>
-                <w:lang w:eastAsia="es-CO"/>
-              </w:rPr>
-              <w:t xml:space="preserve"> Pablo</w:t>
+              <w:t>Cañas Lozano,Juan Pablo</w:t>
             </w:r>
           </w:p>
         </w:tc>
@@ -4204,20 +3180,8 @@
                 <w:szCs w:val="14"/>
                 <w:lang w:eastAsia="es-CO"/>
               </w:rPr>
-              <w:t xml:space="preserve">Quick </w:t>
-            </w:r>
-            <w:proofErr w:type="spellStart"/>
-            <w:r>
-              <w:rPr>
-                <w:rFonts w:ascii="Arial" w:eastAsia="Times New Roman" w:hAnsi="Arial" w:cs="Arial"/>
-                <w:color w:val="000000"/>
-                <w:sz w:val="14"/>
-                <w:szCs w:val="14"/>
-                <w:lang w:eastAsia="es-CO"/>
-              </w:rPr>
-              <w:t>sort</w:t>
-            </w:r>
-            <w:proofErr w:type="spellEnd"/>
+              <w:t>Quick sort</w:t>
+            </w:r>
           </w:p>
         </w:tc>
         <w:tc>
@@ -4286,42 +3250,16 @@
                 <w:lang w:eastAsia="es-CO"/>
               </w:rPr>
             </w:pPr>
-            <w:proofErr w:type="spellStart"/>
-            <w:r>
-              <w:rPr>
-                <w:rFonts w:ascii="Arial" w:eastAsia="Times New Roman" w:hAnsi="Arial" w:cs="Arial"/>
-                <w:color w:val="000000"/>
-                <w:sz w:val="14"/>
-                <w:szCs w:val="14"/>
-                <w:lang w:eastAsia="es-CO"/>
-              </w:rPr>
-              <w:t>Marin</w:t>
-            </w:r>
-            <w:proofErr w:type="spellEnd"/>
-            <w:r>
-              <w:rPr>
-                <w:rFonts w:ascii="Arial" w:eastAsia="Times New Roman" w:hAnsi="Arial" w:cs="Arial"/>
-                <w:color w:val="000000"/>
-                <w:sz w:val="14"/>
-                <w:szCs w:val="14"/>
-                <w:lang w:eastAsia="es-CO"/>
-              </w:rPr>
-              <w:t xml:space="preserve"> </w:t>
-            </w:r>
-            <w:proofErr w:type="spellStart"/>
-            <w:proofErr w:type="gramStart"/>
-            <w:r>
-              <w:rPr>
-                <w:rFonts w:ascii="Arial" w:eastAsia="Times New Roman" w:hAnsi="Arial" w:cs="Arial"/>
-                <w:color w:val="000000"/>
-                <w:sz w:val="14"/>
-                <w:szCs w:val="14"/>
-                <w:lang w:eastAsia="es-CO"/>
-              </w:rPr>
-              <w:t>Ramon,Steban</w:t>
-            </w:r>
-            <w:proofErr w:type="spellEnd"/>
-            <w:proofErr w:type="gramEnd"/>
+            <w:r>
+              <w:rPr>
+                <w:rFonts w:ascii="Arial" w:eastAsia="Times New Roman" w:hAnsi="Arial" w:cs="Arial"/>
+                <w:color w:val="000000"/>
+                <w:sz w:val="14"/>
+                <w:szCs w:val="14"/>
+                <w:lang w:eastAsia="es-CO"/>
+              </w:rPr>
+              <w:t>Marin Ramon,Steban</w:t>
+            </w:r>
           </w:p>
         </w:tc>
         <w:tc>
@@ -4356,20 +3294,8 @@
                 <w:szCs w:val="14"/>
                 <w:lang w:eastAsia="es-CO"/>
               </w:rPr>
-              <w:t xml:space="preserve">Quick </w:t>
-            </w:r>
-            <w:proofErr w:type="spellStart"/>
-            <w:r>
-              <w:rPr>
-                <w:rFonts w:ascii="Arial" w:eastAsia="Times New Roman" w:hAnsi="Arial" w:cs="Arial"/>
-                <w:color w:val="000000"/>
-                <w:sz w:val="14"/>
-                <w:szCs w:val="14"/>
-                <w:lang w:eastAsia="es-CO"/>
-              </w:rPr>
-              <w:t>sort</w:t>
-            </w:r>
-            <w:proofErr w:type="spellEnd"/>
+              <w:t>Quick sort</w:t>
+            </w:r>
           </w:p>
         </w:tc>
         <w:tc>
@@ -4446,22 +3372,8 @@
                 <w:szCs w:val="14"/>
                 <w:lang w:eastAsia="es-CO"/>
               </w:rPr>
-              <w:t xml:space="preserve">Molineros </w:t>
-            </w:r>
-            <w:proofErr w:type="spellStart"/>
-            <w:proofErr w:type="gramStart"/>
-            <w:r>
-              <w:rPr>
-                <w:rFonts w:ascii="Arial" w:eastAsia="Times New Roman" w:hAnsi="Arial" w:cs="Arial"/>
-                <w:color w:val="000000"/>
-                <w:sz w:val="14"/>
-                <w:szCs w:val="14"/>
-                <w:lang w:eastAsia="es-CO"/>
-              </w:rPr>
-              <w:t>Sanchez,Nicole</w:t>
-            </w:r>
-            <w:proofErr w:type="spellEnd"/>
-            <w:proofErr w:type="gramEnd"/>
+              <w:t>Molineros Sanchez,Nicole</w:t>
+            </w:r>
           </w:p>
         </w:tc>
         <w:tc>
@@ -4496,20 +3408,8 @@
                 <w:szCs w:val="14"/>
                 <w:lang w:eastAsia="es-CO"/>
               </w:rPr>
-              <w:t xml:space="preserve">Quick </w:t>
-            </w:r>
-            <w:proofErr w:type="spellStart"/>
-            <w:r>
-              <w:rPr>
-                <w:rFonts w:ascii="Arial" w:eastAsia="Times New Roman" w:hAnsi="Arial" w:cs="Arial"/>
-                <w:color w:val="000000"/>
-                <w:sz w:val="14"/>
-                <w:szCs w:val="14"/>
-                <w:lang w:eastAsia="es-CO"/>
-              </w:rPr>
-              <w:t>sort</w:t>
-            </w:r>
-            <w:proofErr w:type="spellEnd"/>
+              <w:t>Quick sort</w:t>
+            </w:r>
           </w:p>
         </w:tc>
         <w:tc>
@@ -4586,31 +3486,7 @@
                 <w:szCs w:val="14"/>
                 <w:lang w:eastAsia="es-CO"/>
               </w:rPr>
-              <w:t xml:space="preserve">Buitrago </w:t>
-            </w:r>
-            <w:proofErr w:type="spellStart"/>
-            <w:proofErr w:type="gramStart"/>
-            <w:r>
-              <w:rPr>
-                <w:rFonts w:ascii="Arial" w:eastAsia="Times New Roman" w:hAnsi="Arial" w:cs="Arial"/>
-                <w:color w:val="000000"/>
-                <w:sz w:val="14"/>
-                <w:szCs w:val="14"/>
-                <w:lang w:eastAsia="es-CO"/>
-              </w:rPr>
-              <w:t>Chavez,Jhoan</w:t>
-            </w:r>
-            <w:proofErr w:type="spellEnd"/>
-            <w:proofErr w:type="gramEnd"/>
-            <w:r>
-              <w:rPr>
-                <w:rFonts w:ascii="Arial" w:eastAsia="Times New Roman" w:hAnsi="Arial" w:cs="Arial"/>
-                <w:color w:val="000000"/>
-                <w:sz w:val="14"/>
-                <w:szCs w:val="14"/>
-                <w:lang w:eastAsia="es-CO"/>
-              </w:rPr>
-              <w:t xml:space="preserve"> Manuel</w:t>
+              <w:t>Buitrago Chavez,Jhoan Manuel</w:t>
             </w:r>
           </w:p>
         </w:tc>
@@ -4646,20 +3522,8 @@
                 <w:szCs w:val="14"/>
                 <w:lang w:eastAsia="es-CO"/>
               </w:rPr>
-              <w:t xml:space="preserve">Quick </w:t>
-            </w:r>
-            <w:proofErr w:type="spellStart"/>
-            <w:r>
-              <w:rPr>
-                <w:rFonts w:ascii="Arial" w:eastAsia="Times New Roman" w:hAnsi="Arial" w:cs="Arial"/>
-                <w:color w:val="000000"/>
-                <w:sz w:val="14"/>
-                <w:szCs w:val="14"/>
-                <w:lang w:eastAsia="es-CO"/>
-              </w:rPr>
-              <w:t>sort</w:t>
-            </w:r>
-            <w:proofErr w:type="spellEnd"/>
+              <w:t>Quick sort</w:t>
+            </w:r>
           </w:p>
         </w:tc>
         <w:tc>
@@ -4736,44 +3600,8 @@
                 <w:szCs w:val="14"/>
                 <w:lang w:eastAsia="es-CO"/>
               </w:rPr>
-              <w:t xml:space="preserve">Suarez </w:t>
-            </w:r>
-            <w:proofErr w:type="spellStart"/>
-            <w:proofErr w:type="gramStart"/>
-            <w:r>
-              <w:rPr>
-                <w:rFonts w:ascii="Arial" w:eastAsia="Times New Roman" w:hAnsi="Arial" w:cs="Arial"/>
-                <w:color w:val="000000"/>
-                <w:sz w:val="14"/>
-                <w:szCs w:val="14"/>
-                <w:lang w:eastAsia="es-CO"/>
-              </w:rPr>
-              <w:t>Peña,Maria</w:t>
-            </w:r>
-            <w:proofErr w:type="spellEnd"/>
-            <w:proofErr w:type="gramEnd"/>
-            <w:r>
-              <w:rPr>
-                <w:rFonts w:ascii="Arial" w:eastAsia="Times New Roman" w:hAnsi="Arial" w:cs="Arial"/>
-                <w:color w:val="000000"/>
-                <w:sz w:val="14"/>
-                <w:szCs w:val="14"/>
-                <w:lang w:eastAsia="es-CO"/>
-              </w:rPr>
-              <w:t xml:space="preserve"> </w:t>
-            </w:r>
-            <w:proofErr w:type="spellStart"/>
-            <w:r>
-              <w:rPr>
-                <w:rFonts w:ascii="Arial" w:eastAsia="Times New Roman" w:hAnsi="Arial" w:cs="Arial"/>
-                <w:color w:val="000000"/>
-                <w:sz w:val="14"/>
-                <w:szCs w:val="14"/>
-                <w:lang w:eastAsia="es-CO"/>
-              </w:rPr>
-              <w:t>Jose</w:t>
-            </w:r>
-            <w:proofErr w:type="spellEnd"/>
+              <w:t>Suarez Peña,Maria Jose</w:t>
+            </w:r>
           </w:p>
         </w:tc>
         <w:tc>
@@ -4808,20 +3636,8 @@
                 <w:szCs w:val="14"/>
                 <w:lang w:eastAsia="es-CO"/>
               </w:rPr>
-              <w:t xml:space="preserve">Quick </w:t>
-            </w:r>
-            <w:proofErr w:type="spellStart"/>
-            <w:r>
-              <w:rPr>
-                <w:rFonts w:ascii="Arial" w:eastAsia="Times New Roman" w:hAnsi="Arial" w:cs="Arial"/>
-                <w:color w:val="000000"/>
-                <w:sz w:val="14"/>
-                <w:szCs w:val="14"/>
-                <w:lang w:eastAsia="es-CO"/>
-              </w:rPr>
-              <w:t>sort</w:t>
-            </w:r>
-            <w:proofErr w:type="spellEnd"/>
+              <w:t>Quick sort</w:t>
+            </w:r>
           </w:p>
         </w:tc>
         <w:tc>
@@ -4898,31 +3714,7 @@
                 <w:szCs w:val="14"/>
                 <w:lang w:eastAsia="es-CO"/>
               </w:rPr>
-              <w:t xml:space="preserve">Amaya </w:t>
-            </w:r>
-            <w:proofErr w:type="spellStart"/>
-            <w:proofErr w:type="gramStart"/>
-            <w:r>
-              <w:rPr>
-                <w:rFonts w:ascii="Arial" w:eastAsia="Times New Roman" w:hAnsi="Arial" w:cs="Arial"/>
-                <w:color w:val="000000"/>
-                <w:sz w:val="14"/>
-                <w:szCs w:val="14"/>
-                <w:lang w:eastAsia="es-CO"/>
-              </w:rPr>
-              <w:t>Ramírez,Juan</w:t>
-            </w:r>
-            <w:proofErr w:type="spellEnd"/>
-            <w:proofErr w:type="gramEnd"/>
-            <w:r>
-              <w:rPr>
-                <w:rFonts w:ascii="Arial" w:eastAsia="Times New Roman" w:hAnsi="Arial" w:cs="Arial"/>
-                <w:color w:val="000000"/>
-                <w:sz w:val="14"/>
-                <w:szCs w:val="14"/>
-                <w:lang w:eastAsia="es-CO"/>
-              </w:rPr>
-              <w:t xml:space="preserve"> Esteban</w:t>
+              <w:t>Amaya Ramírez,Juan Esteban</w:t>
             </w:r>
           </w:p>
         </w:tc>
@@ -4958,20 +3750,8 @@
                 <w:szCs w:val="14"/>
                 <w:lang w:eastAsia="es-CO"/>
               </w:rPr>
-              <w:t xml:space="preserve">Quick </w:t>
-            </w:r>
-            <w:proofErr w:type="spellStart"/>
-            <w:r>
-              <w:rPr>
-                <w:rFonts w:ascii="Arial" w:eastAsia="Times New Roman" w:hAnsi="Arial" w:cs="Arial"/>
-                <w:color w:val="000000"/>
-                <w:sz w:val="14"/>
-                <w:szCs w:val="14"/>
-                <w:lang w:eastAsia="es-CO"/>
-              </w:rPr>
-              <w:t>sort</w:t>
-            </w:r>
-            <w:proofErr w:type="spellEnd"/>
+              <w:t>Quick sort</w:t>
+            </w:r>
           </w:p>
         </w:tc>
         <w:tc>
@@ -5651,6 +4431,7 @@
     <w:lsdException w:name="HTML Sample" w:semiHidden="1" w:unhideWhenUsed="1"/>
     <w:lsdException w:name="HTML Typewriter" w:semiHidden="1" w:unhideWhenUsed="1"/>
     <w:lsdException w:name="HTML Variable" w:semiHidden="1" w:unhideWhenUsed="1"/>
+    <w:lsdException w:name="Normal Table" w:semiHidden="1" w:unhideWhenUsed="1"/>
     <w:lsdException w:name="annotation subject" w:semiHidden="1" w:unhideWhenUsed="1"/>
     <w:lsdException w:name="No List" w:semiHidden="1" w:unhideWhenUsed="1"/>
     <w:lsdException w:name="Outline List 1" w:semiHidden="1" w:unhideWhenUsed="1"/>
@@ -5696,9 +4477,11 @@
     <w:lsdException w:name="Table Subtle 1" w:semiHidden="1" w:unhideWhenUsed="1"/>
     <w:lsdException w:name="Table Subtle 2" w:semiHidden="1" w:unhideWhenUsed="1"/>
     <w:lsdException w:name="Table Web 1" w:semiHidden="1" w:unhideWhenUsed="1"/>
+    <w:lsdException w:name="Table Web 2" w:semiHidden="1" w:unhideWhenUsed="1"/>
     <w:lsdException w:name="Table Web 3" w:semiHidden="1" w:unhideWhenUsed="1"/>
     <w:lsdException w:name="Balloon Text" w:semiHidden="1" w:unhideWhenUsed="1"/>
     <w:lsdException w:name="Table Grid" w:uiPriority="39"/>
+    <w:lsdException w:name="Table Theme" w:semiHidden="1" w:unhideWhenUsed="1"/>
     <w:lsdException w:name="Placeholder Text" w:semiHidden="1"/>
     <w:lsdException w:name="No Spacing" w:uiPriority="1" w:qFormat="1"/>
     <w:lsdException w:name="Light Shading" w:uiPriority="60"/>
@@ -5928,6 +4711,7 @@
   <w:style w:type="character" w:default="1" w:styleId="DefaultParagraphFont">
     <w:name w:val="Default Paragraph Font"/>
     <w:uiPriority w:val="1"/>
+    <w:semiHidden/>
     <w:unhideWhenUsed/>
   </w:style>
   <w:style w:type="table" w:default="1" w:styleId="TableNormal">

</xml_diff>